<commit_message>
Doctor Program Spec Submition 2
Made a few changes suggested by Shariann, simplified the layout a bit.
</commit_message>
<xml_diff>
--- a/Doctor program spec.docx
+++ b/Doctor program spec.docx
@@ -10,8 +10,6 @@
       <w:r>
         <w:t>MKUltra</w:t>
       </w:r>
-      <w:bookmarkStart w:id="0" w:name="_GoBack"/>
-      <w:bookmarkEnd w:id="0"/>
       <w:proofErr w:type="spellEnd"/>
     </w:p>
     <w:p>
@@ -32,6 +30,9 @@
       <w:r>
         <w:t xml:space="preserve"> experience. If they are only using text messages should be a problem.</w:t>
       </w:r>
+      <w:r>
+        <w:t xml:space="preserve"> The secretaries will need to have a UI to work with as well.</w:t>
+      </w:r>
     </w:p>
     <w:p>
       <w:r>
@@ -250,11 +251,9 @@
       <w:r>
         <w:t xml:space="preserve">Client said  no more </w:t>
       </w:r>
-      <w:proofErr w:type="spellStart"/>
-      <w:r>
-        <w:t>that</w:t>
-      </w:r>
-      <w:proofErr w:type="spellEnd"/>
+      <w:r>
+        <w:t>than</w:t>
+      </w:r>
       <w:r>
         <w:t xml:space="preserve"> $1000 a year on storage space</w:t>
       </w:r>
@@ -270,11 +269,18 @@
       <w:r>
         <w:t xml:space="preserve">Doctor currently has 500 or so patients, is expecting that number to grow. </w:t>
       </w:r>
-      <w:proofErr w:type="spellStart"/>
-      <w:r>
-        <w:t>Scalibility</w:t>
-      </w:r>
-      <w:proofErr w:type="spellEnd"/>
+    </w:p>
+    <w:p>
+      <w:pPr>
+        <w:pStyle w:val="ListParagraph"/>
+        <w:numPr>
+          <w:ilvl w:val="1"/>
+          <w:numId w:val="1"/>
+        </w:numPr>
+      </w:pPr>
+      <w:r>
+        <w:t>Scalability</w:t>
+      </w:r>
       <w:r>
         <w:t xml:space="preserve"> must be considered by most likely won’t be a huge issue</w:t>
       </w:r>
@@ -283,6 +289,18 @@
       <w:pPr>
         <w:pStyle w:val="ListParagraph"/>
         <w:numPr>
+          <w:ilvl w:val="1"/>
+          <w:numId w:val="1"/>
+        </w:numPr>
+      </w:pPr>
+      <w:r>
+        <w:t>Multiple accounts to allow for multiple doctors.</w:t>
+      </w:r>
+    </w:p>
+    <w:p>
+      <w:pPr>
+        <w:pStyle w:val="ListParagraph"/>
+        <w:numPr>
           <w:ilvl w:val="0"/>
           <w:numId w:val="1"/>
         </w:numPr>
@@ -291,7 +309,10 @@
         <w:t>Popup message/ toast on mobile devices. Almost certainly not going into the final spec.</w:t>
       </w:r>
     </w:p>
-    <w:p/>
+    <w:p>
+      <w:bookmarkStart w:id="0" w:name="_GoBack"/>
+      <w:bookmarkEnd w:id="0"/>
+    </w:p>
     <w:sectPr>
       <w:pgSz w:w="12240" w:h="15840"/>
       <w:pgMar w:top="1440" w:right="1440" w:bottom="1440" w:left="1440" w:header="720" w:footer="720" w:gutter="0"/>

</xml_diff>